<commit_message>
started with text(not much)
</commit_message>
<xml_diff>
--- a/Panzer des 2. Weltkiregs/Recherche.docx
+++ b/Panzer des 2. Weltkiregs/Recherche.docx
@@ -2,14 +2,6 @@
 <file path=word/document.xml><?xml version="1.0" encoding="utf-8"?>
 <w:document xmlns:wpc="http://schemas.microsoft.com/office/word/2010/wordprocessingCanvas" xmlns:cx="http://schemas.microsoft.com/office/drawing/2014/chartex" xmlns:cx1="http://schemas.microsoft.com/office/drawing/2015/9/8/chartex" xmlns:cx2="http://schemas.microsoft.com/office/drawing/2015/10/21/chartex" xmlns:cx3="http://schemas.microsoft.com/office/drawing/2016/5/9/chartex" xmlns:cx4="http://schemas.microsoft.com/office/drawing/2016/5/10/chartex" xmlns:cx5="http://schemas.microsoft.com/office/drawing/2016/5/11/chartex" xmlns:cx6="http://schemas.microsoft.com/office/drawing/2016/5/12/chartex" xmlns:cx7="http://schemas.microsoft.com/office/drawing/2016/5/13/chartex" xmlns:cx8="http://schemas.microsoft.com/office/drawing/2016/5/14/chartex" xmlns:mc="http://schemas.openxmlformats.org/markup-compatibility/2006" xmlns:aink="http://schemas.microsoft.com/office/drawing/2016/ink" xmlns:am3d="http://schemas.microsoft.com/office/drawing/2017/model3d" xmlns:o="urn:schemas-microsoft-com:office:office" xmlns:r="http://schemas.openxmlformats.org/officeDocument/2006/relationships" xmlns:m="http://schemas.openxmlformats.org/officeDocument/2006/math" xmlns:v="urn:schemas-microsoft-com:vml" xmlns:wp14="http://schemas.microsoft.com/office/word/2010/wordprocessingDrawing" xmlns:wp="http://schemas.openxmlformats.org/drawingml/2006/wordprocessingDrawing" xmlns:w10="urn:schemas-microsoft-com:office:word" xmlns:w="http://schemas.openxmlformats.org/wordprocessingml/2006/main" xmlns:w14="http://schemas.microsoft.com/office/word/2010/wordml" xmlns:w15="http://schemas.microsoft.com/office/word/2012/wordml" xmlns:w16cid="http://schemas.microsoft.com/office/word/2016/wordml/cid" xmlns:w16se="http://schemas.microsoft.com/office/word/2015/wordml/symex" xmlns:wpg="http://schemas.microsoft.com/office/word/2010/wordprocessingGroup" xmlns:wpi="http://schemas.microsoft.com/office/word/2010/wordprocessingInk" xmlns:wne="http://schemas.microsoft.com/office/word/2006/wordml" xmlns:wps="http://schemas.microsoft.com/office/word/2010/wordprocessingShape" mc:Ignorable="w14 w15 w16se w16cid wp14">
   <w:body>
-    <w:p>
-      <w:pPr>
-        <w:pStyle w:val="berschrift1"/>
-      </w:pPr>
-      <w:r>
-        <w:t>Mittlere Panzer</w:t>
-      </w:r>
-    </w:p>
     <w:p>
       <w:pPr>
         <w:pStyle w:val="berschrift2"/>
@@ -27,12 +19,53 @@
       </w:r>
     </w:p>
     <w:p>
+      <w:r>
+        <w:t xml:space="preserve">Der M4a4 </w:t>
+      </w:r>
+      <w:proofErr w:type="spellStart"/>
+      <w:r>
+        <w:t>Firefly</w:t>
+      </w:r>
+      <w:proofErr w:type="spellEnd"/>
+      <w:r>
+        <w:t xml:space="preserve"> ist ein</w:t>
+      </w:r>
+      <w:r>
+        <w:t xml:space="preserve"> M4a4 </w:t>
+      </w:r>
+      <w:proofErr w:type="spellStart"/>
+      <w:r>
+        <w:t>panzer</w:t>
+      </w:r>
+      <w:proofErr w:type="spellEnd"/>
+      <w:r>
+        <w:t xml:space="preserve"> de</w:t>
+      </w:r>
+      <w:r>
+        <w:t>r längdr</w:t>
+      </w:r>
+      <w:bookmarkStart w:id="0" w:name="_GoBack"/>
+      <w:bookmarkEnd w:id="0"/>
+    </w:p>
+    <w:p>
       <w:hyperlink r:id="rId5" w:history="1">
         <w:r>
           <w:rPr>
             <w:rStyle w:val="Hyperlink"/>
           </w:rPr>
-          <w:t>https://www.youtube.com/watch?v=Ifxmd-uMU5Y</w:t>
+          <w:t>https://www.youtube.com/watch?v=I</w:t>
+        </w:r>
+        <w:r>
+          <w:rPr>
+            <w:rStyle w:val="Hyperlink"/>
+          </w:rPr>
+          <w:t>f</w:t>
+        </w:r>
+        <w:r>
+          <w:rPr>
+            <w:rStyle w:val="Hyperlink"/>
+          </w:rPr>
+          <w:t>xmd-uMU5Y</w:t>
         </w:r>
       </w:hyperlink>
       <w:r>
@@ -58,10 +91,7 @@
         </w:r>
       </w:hyperlink>
     </w:p>
-    <w:p>
-      <w:bookmarkStart w:id="0" w:name="_GoBack"/>
-      <w:bookmarkEnd w:id="0"/>
-    </w:p>
+    <w:p/>
     <w:p>
       <w:pPr>
         <w:pStyle w:val="berschrift2"/>
@@ -1290,6 +1320,18 @@
       <w:shd w:val="clear" w:color="auto" w:fill="E6E6E6"/>
     </w:rPr>
   </w:style>
+  <w:style w:type="character" w:styleId="BesuchterLink">
+    <w:name w:val="FollowedHyperlink"/>
+    <w:basedOn w:val="Absatz-Standardschriftart"/>
+    <w:uiPriority w:val="99"/>
+    <w:semiHidden/>
+    <w:unhideWhenUsed/>
+    <w:rsid w:val="00DF5ABC"/>
+    <w:rPr>
+      <w:color w:val="954F72" w:themeColor="followedHyperlink"/>
+      <w:u w:val="single"/>
+    </w:rPr>
+  </w:style>
 </w:styles>
 </file>
 

</xml_diff>

<commit_message>
Added links for stats and a little bit more text
</commit_message>
<xml_diff>
--- a/Panzer des 2. Weltkiregs/Recherche.docx
+++ b/Panzer des 2. Weltkiregs/Recherche.docx
@@ -33,39 +33,100 @@
       <w:r>
         <w:t xml:space="preserve"> M4a4 </w:t>
       </w:r>
+      <w:r>
+        <w:t xml:space="preserve">Sherman bei dem </w:t>
+      </w:r>
+      <w:r>
+        <w:t xml:space="preserve">die Anti Panzerkanone «17 </w:t>
+      </w:r>
       <w:proofErr w:type="spellStart"/>
       <w:r>
-        <w:t>panzer</w:t>
+        <w:t>pounder</w:t>
       </w:r>
       <w:proofErr w:type="spellEnd"/>
       <w:r>
-        <w:t xml:space="preserve"> de</w:t>
-      </w:r>
-      <w:r>
-        <w:t>r längdr</w:t>
-      </w:r>
-      <w:bookmarkStart w:id="0" w:name="_GoBack"/>
-      <w:bookmarkEnd w:id="0"/>
+        <w:t>» eingebaut wurde</w:t>
+      </w:r>
+      <w:r>
+        <w:t xml:space="preserve">, da die </w:t>
+      </w:r>
+      <w:r>
+        <w:t>normale Kanone</w:t>
+      </w:r>
+      <w:r>
+        <w:t xml:space="preserve"> die Panzerung des </w:t>
+      </w:r>
+      <w:r>
+        <w:t xml:space="preserve">Tiger </w:t>
+      </w:r>
+      <w:r>
+        <w:t xml:space="preserve">1 und </w:t>
+      </w:r>
+      <w:r>
+        <w:t>Panther (</w:t>
+      </w:r>
+      <w:r>
+        <w:t>Panzerkampfwagen V) nur auf sehr nahe Distanzen durchdringen konnte.</w:t>
+      </w:r>
+      <w:r>
+        <w:t xml:space="preserve"> </w:t>
+      </w:r>
+      <w:r>
+        <w:t xml:space="preserve"> </w:t>
+      </w:r>
+    </w:p>
+    <w:p/>
+    <w:p/>
+    <w:p>
+      <w:r>
+        <w:t>Data:</w:t>
+      </w:r>
     </w:p>
     <w:p>
+      <w:r>
+        <w:t xml:space="preserve">Panzerung: </w:t>
+      </w:r>
       <w:hyperlink r:id="rId5" w:history="1">
         <w:r>
           <w:rPr>
             <w:rStyle w:val="Hyperlink"/>
           </w:rPr>
-          <w:t>https://www.youtube.com/watch?v=I</w:t>
+          <w:t>https://de.wikipedia.org/wiki/M4_Sherman</w:t>
         </w:r>
+      </w:hyperlink>
+      <w:r>
+        <w:t xml:space="preserve"> </w:t>
+      </w:r>
+    </w:p>
+    <w:p>
+      <w:r>
+        <w:t>Kanone</w:t>
+      </w:r>
+      <w:r>
+        <w:t>n</w:t>
+      </w:r>
+      <w:r>
+        <w:t xml:space="preserve"> Penetration </w:t>
+      </w:r>
+      <w:hyperlink r:id="rId6" w:history="1">
         <w:r>
           <w:rPr>
             <w:rStyle w:val="Hyperlink"/>
           </w:rPr>
-          <w:t>f</w:t>
+          <w:t>https://en.wikipedia.org/wiki/Ordnance_QF_17-pounder</w:t>
         </w:r>
+      </w:hyperlink>
+      <w:r>
+        <w:t xml:space="preserve"> </w:t>
+      </w:r>
+    </w:p>
+    <w:p>
+      <w:hyperlink r:id="rId7" w:history="1">
         <w:r>
           <w:rPr>
             <w:rStyle w:val="Hyperlink"/>
           </w:rPr>
-          <w:t>xmd-uMU5Y</w:t>
+          <w:t>https://www.youtube.com/watch?v=Ifxmd-uMU5Y</w:t>
         </w:r>
       </w:hyperlink>
       <w:r>
@@ -82,7 +143,53 @@
       </w:r>
     </w:p>
     <w:p>
-      <w:hyperlink r:id="rId6" w:history="1">
+      <w:r>
+        <w:t xml:space="preserve">Der Panther war eine Antwort auf die T34 Panzer der Sowjetunion die denn deutschen bei der Operation Barbarossa zu schaffen </w:t>
+      </w:r>
+      <w:r>
+        <w:t>machten.</w:t>
+      </w:r>
+      <w:bookmarkStart w:id="0" w:name="_GoBack"/>
+      <w:bookmarkEnd w:id="0"/>
+    </w:p>
+    <w:p/>
+    <w:p>
+      <w:r>
+        <w:t>Data:</w:t>
+      </w:r>
+    </w:p>
+    <w:p>
+      <w:r>
+        <w:t xml:space="preserve">Panzerung: </w:t>
+      </w:r>
+      <w:hyperlink r:id="rId8" w:history="1">
+        <w:r>
+          <w:rPr>
+            <w:rStyle w:val="Hyperlink"/>
+          </w:rPr>
+          <w:t>https://de.wikipedia.org/wiki/Panzerkampfwagen_V_Panther</w:t>
+        </w:r>
+      </w:hyperlink>
+      <w:r>
+        <w:t xml:space="preserve"> </w:t>
+      </w:r>
+    </w:p>
+    <w:p>
+      <w:r>
+        <w:t>Kanone</w:t>
+      </w:r>
+      <w:r>
+        <w:t>n</w:t>
+      </w:r>
+      <w:r>
+        <w:t xml:space="preserve"> Penetration </w:t>
+      </w:r>
+      <w:r>
+        <w:t>https://de.wikipedia.org/wiki/7,5-cm-KwK_42</w:t>
+      </w:r>
+    </w:p>
+    <w:p>
+      <w:hyperlink r:id="rId9" w:history="1">
         <w:r>
           <w:rPr>
             <w:rStyle w:val="Hyperlink"/>
@@ -106,6 +213,41 @@
       <w:proofErr w:type="spellEnd"/>
       <w:r>
         <w:t>)</w:t>
+      </w:r>
+    </w:p>
+    <w:p/>
+    <w:p>
+      <w:r>
+        <w:t>Data:</w:t>
+      </w:r>
+    </w:p>
+    <w:p>
+      <w:r>
+        <w:t xml:space="preserve">Panzerung: </w:t>
+      </w:r>
+      <w:hyperlink r:id="rId10" w:history="1">
+        <w:r>
+          <w:rPr>
+            <w:rStyle w:val="Hyperlink"/>
+          </w:rPr>
+          <w:t>https://de.wikipedia.org/wiki/T-34</w:t>
+        </w:r>
+      </w:hyperlink>
+    </w:p>
+    <w:p>
+      <w:r>
+        <w:t xml:space="preserve">Kanonen Penetration: </w:t>
+      </w:r>
+      <w:hyperlink r:id="rId11" w:history="1">
+        <w:r>
+          <w:rPr>
+            <w:rStyle w:val="Hyperlink"/>
+          </w:rPr>
+          <w:t>https://en.wikipedia.org/wiki/85_mm_air_defense_gun_M1939_(52-K)</w:t>
+        </w:r>
+      </w:hyperlink>
+      <w:r>
+        <w:t xml:space="preserve"> </w:t>
       </w:r>
     </w:p>
     <w:p/>

</xml_diff>

<commit_message>
Added some more Data and Text
</commit_message>
<xml_diff>
--- a/Panzer des 2. Weltkiregs/Recherche.docx
+++ b/Panzer des 2. Weltkiregs/Recherche.docx
@@ -20,6 +20,54 @@
     </w:p>
     <w:p>
       <w:r>
+        <w:t xml:space="preserve">Der damalige m4 Sherman Panzer der von Amerika, Grossbritannien, Kanada, Australien und Neuseeland benutzt wurde, hatte Probleme mit seiner Kanone die neuen Deutschen Panzer, Tiger und Panther V zu durchdringen. Den Panther Turm zu Durchdringen war im nur ab 250m möglich, </w:t>
+      </w:r>
+      <w:r>
+        <w:t>währenddessen</w:t>
+      </w:r>
+      <w:r>
+        <w:t xml:space="preserve"> dieser in von 2000m seine dickste Panzerung des Shermans durchdringen konnte. Zur gleichen Zeit </w:t>
+      </w:r>
+      <w:r>
+        <w:t>beweist</w:t>
+      </w:r>
+      <w:r>
+        <w:t xml:space="preserve"> sich die neue Anti Panzerkanone, der </w:t>
+      </w:r>
+      <w:r>
+        <w:t xml:space="preserve">«17 </w:t>
+      </w:r>
+      <w:proofErr w:type="spellStart"/>
+      <w:r>
+        <w:t>pounder</w:t>
+      </w:r>
+      <w:proofErr w:type="spellEnd"/>
+      <w:r>
+        <w:t>»</w:t>
+      </w:r>
+      <w:r>
+        <w:t>, fähig</w:t>
+      </w:r>
+      <w:r>
+        <w:t xml:space="preserve"> zu sein die neuen deutschen Panzer ausser Gefecht setzen zu können</w:t>
+      </w:r>
+      <w:r>
+        <w:t xml:space="preserve">. </w:t>
+      </w:r>
+      <w:r>
+        <w:t xml:space="preserve">Neue Panzer wie der </w:t>
+      </w:r>
+      <w:r>
+        <w:t>Challenger A30</w:t>
+      </w:r>
+      <w:r>
+        <w:t xml:space="preserve"> waren in Entwicklung um die deutschen Panzern zu kontern.  Doch </w:t>
+      </w:r>
+      <w:bookmarkStart w:id="0" w:name="_GoBack"/>
+      <w:bookmarkEnd w:id="0"/>
+    </w:p>
+    <w:p>
+      <w:r>
         <w:t xml:space="preserve">Der M4a4 </w:t>
       </w:r>
       <w:proofErr w:type="spellStart"/>
@@ -84,9 +132,225 @@
     </w:p>
     <w:p>
       <w:r>
+        <w:t>Besatzung</w:t>
+      </w:r>
+      <w:r>
+        <w:t>:</w:t>
+      </w:r>
+      <w:r>
+        <w:tab/>
+      </w:r>
+      <w:r>
+        <w:t>5</w:t>
+      </w:r>
+    </w:p>
+    <w:p>
+      <w:r>
+        <w:t>Länge</w:t>
+      </w:r>
+      <w:r>
+        <w:t>:</w:t>
+      </w:r>
+      <w:r>
+        <w:tab/>
+      </w:r>
+      <w:r>
+        <w:tab/>
+      </w:r>
+      <w:r>
+        <w:t>5,84 m</w:t>
+      </w:r>
+    </w:p>
+    <w:p>
+      <w:r>
+        <w:t>Breite</w:t>
+      </w:r>
+      <w:r>
+        <w:t>:</w:t>
+      </w:r>
+      <w:r>
+        <w:tab/>
+      </w:r>
+      <w:r>
+        <w:tab/>
+      </w:r>
+      <w:r>
+        <w:t>2,62 m</w:t>
+      </w:r>
+    </w:p>
+    <w:p>
+      <w:r>
+        <w:t>Höhe</w:t>
+      </w:r>
+      <w:r>
+        <w:t>:</w:t>
+      </w:r>
+      <w:r>
+        <w:tab/>
+      </w:r>
+      <w:r>
+        <w:tab/>
+      </w:r>
+      <w:r>
+        <w:t>2,74 m</w:t>
+      </w:r>
+    </w:p>
+    <w:p>
+      <w:r>
+        <w:t>Masse</w:t>
+      </w:r>
+      <w:r>
+        <w:t>:</w:t>
+      </w:r>
+      <w:r>
+        <w:tab/>
+      </w:r>
+      <w:r>
+        <w:tab/>
+      </w:r>
+      <w:r>
+        <w:t>30,3 Tonnen</w:t>
+      </w:r>
+    </w:p>
+    <w:p>
+      <w:r>
+        <w:t>Hauptbewaffnung</w:t>
+      </w:r>
+      <w:r>
+        <w:t>:</w:t>
+      </w:r>
+      <w:r>
+        <w:tab/>
+        <w:t>1 × 75-mm-Kanone M3 L/37,5</w:t>
+      </w:r>
+    </w:p>
+    <w:p>
+      <w:r>
+        <w:t>Sekundärbewaffnung</w:t>
+      </w:r>
+      <w:r>
+        <w:t>:</w:t>
+      </w:r>
+      <w:r>
+        <w:tab/>
+        <w:t>1 × 12,7-mm-MG Browning M2</w:t>
+      </w:r>
+    </w:p>
+    <w:p>
+      <w:pPr>
+        <w:ind w:left="1416" w:firstLine="708"/>
+      </w:pPr>
+      <w:r>
+        <w:t>2 × 7,62-mm-MG Browning M1919</w:t>
+      </w:r>
+    </w:p>
+    <w:p>
+      <w:r>
+        <w:t>Höchstgeschwindigkeit</w:t>
+      </w:r>
+      <w:r>
+        <w:tab/>
+        <w:t>40 km/h</w:t>
+      </w:r>
+    </w:p>
+    <w:p>
+      <w:r>
+        <w:t>Leistung/Gewicht</w:t>
+      </w:r>
+      <w:r>
+        <w:tab/>
+        <w:t>11,5 PS/Tonne</w:t>
+      </w:r>
+    </w:p>
+    <w:p>
+      <w:r>
+        <w:t>Reichweite</w:t>
+      </w:r>
+      <w:r>
+        <w:tab/>
+      </w:r>
+      <w:r>
+        <w:tab/>
+      </w:r>
+      <w:r>
+        <w:t>190 km</w:t>
+      </w:r>
+    </w:p>
+    <w:p/>
+    <w:p>
+      <w:r>
+        <w:t>Penetration:</w:t>
+      </w:r>
+      <w:r>
+        <w:tab/>
+      </w:r>
+      <w:r>
+        <w:tab/>
+        <w:t>Panther V mit AP ab 2000m</w:t>
+      </w:r>
+    </w:p>
+    <w:p>
+      <w:r>
+        <w:tab/>
+      </w:r>
+      <w:r>
+        <w:tab/>
+      </w:r>
+      <w:r>
+        <w:tab/>
+        <w:t>T35-85 mit AP ab 2400m</w:t>
+      </w:r>
+    </w:p>
+    <w:p/>
+    <w:p>
+      <w:r>
+        <w:t xml:space="preserve">Sherman im Vergleich: </w:t>
+      </w:r>
+      <w:r>
+        <w:tab/>
+        <w:t>Panther V mit AP ab 250m</w:t>
+      </w:r>
+    </w:p>
+    <w:p>
+      <w:r>
+        <w:tab/>
+      </w:r>
+      <w:r>
+        <w:tab/>
+      </w:r>
+      <w:r>
+        <w:tab/>
+        <w:t xml:space="preserve"> </w:t>
+      </w:r>
+      <w:r>
+        <w:t>T35-85 mit AP ab</w:t>
+      </w:r>
+      <w:r>
+        <w:t xml:space="preserve"> 500m </w:t>
+      </w:r>
+    </w:p>
+    <w:p>
+      <w:r>
+        <w:t>(</w:t>
+      </w:r>
+      <w:hyperlink r:id="rId5" w:history="1">
+        <w:r>
+          <w:rPr>
+            <w:rStyle w:val="Hyperlink"/>
+          </w:rPr>
+          <w:t>https://en.wikipedia.org/wiki/75_mm_Gun_M2/M3/M6</w:t>
+        </w:r>
+      </w:hyperlink>
+      <w:r>
+        <w:t xml:space="preserve"> )</w:t>
+      </w:r>
+    </w:p>
+    <w:p/>
+    <w:p>
+      <w:r>
         <w:t xml:space="preserve">Panzerung: </w:t>
       </w:r>
-      <w:hyperlink r:id="rId5" w:history="1">
+      <w:hyperlink r:id="rId6" w:history="1">
         <w:r>
           <w:rPr>
             <w:rStyle w:val="Hyperlink"/>
@@ -108,7 +372,7 @@
       <w:r>
         <w:t xml:space="preserve"> Penetration </w:t>
       </w:r>
-      <w:hyperlink r:id="rId6" w:history="1">
+      <w:hyperlink r:id="rId7" w:history="1">
         <w:r>
           <w:rPr>
             <w:rStyle w:val="Hyperlink"/>
@@ -121,7 +385,7 @@
       </w:r>
     </w:p>
     <w:p>
-      <w:hyperlink r:id="rId7" w:history="1">
+      <w:hyperlink r:id="rId8" w:history="1">
         <w:r>
           <w:rPr>
             <w:rStyle w:val="Hyperlink"/>
@@ -133,12 +397,17 @@
         <w:t xml:space="preserve"> </w:t>
       </w:r>
     </w:p>
-    <w:p/>
+    <w:p>
+      <w:r>
+        <w:br w:type="page"/>
+      </w:r>
+    </w:p>
     <w:p>
       <w:pPr>
         <w:pStyle w:val="berschrift2"/>
       </w:pPr>
       <w:r>
+        <w:lastRenderedPageBreak/>
         <w:t>Panzer V Panther (Deutschland)</w:t>
       </w:r>
     </w:p>
@@ -149,8 +418,6 @@
       <w:r>
         <w:t>machten.</w:t>
       </w:r>
-      <w:bookmarkStart w:id="0" w:name="_GoBack"/>
-      <w:bookmarkEnd w:id="0"/>
     </w:p>
     <w:p/>
     <w:p>
@@ -160,14 +427,274 @@
     </w:p>
     <w:p>
       <w:r>
+        <w:t>Besatzung:</w:t>
+      </w:r>
+      <w:r>
+        <w:tab/>
+        <w:t>5</w:t>
+      </w:r>
+    </w:p>
+    <w:p>
+      <w:r>
+        <w:t>Länge:</w:t>
+      </w:r>
+      <w:r>
+        <w:tab/>
+      </w:r>
+      <w:r>
+        <w:tab/>
+      </w:r>
+      <w:r>
+        <w:t>6</w:t>
+      </w:r>
+      <w:r>
+        <w:t>,</w:t>
+      </w:r>
+      <w:r>
+        <w:t xml:space="preserve">88 </w:t>
+      </w:r>
+      <w:r>
+        <w:t>m</w:t>
+      </w:r>
+    </w:p>
+    <w:p>
+      <w:r>
+        <w:t>Breite:</w:t>
+      </w:r>
+      <w:r>
+        <w:tab/>
+      </w:r>
+      <w:r>
+        <w:tab/>
+      </w:r>
+      <w:r>
+        <w:t xml:space="preserve">3,42 </w:t>
+      </w:r>
+      <w:r>
+        <w:t>m</w:t>
+      </w:r>
+    </w:p>
+    <w:p>
+      <w:r>
+        <w:t>Höhe:</w:t>
+      </w:r>
+      <w:r>
+        <w:tab/>
+      </w:r>
+      <w:r>
+        <w:tab/>
+        <w:t>2,</w:t>
+      </w:r>
+      <w:r>
+        <w:t>99</w:t>
+      </w:r>
+      <w:r>
+        <w:t xml:space="preserve"> m</w:t>
+      </w:r>
+    </w:p>
+    <w:p>
+      <w:r>
+        <w:t>Masse:</w:t>
+      </w:r>
+      <w:r>
+        <w:tab/>
+      </w:r>
+      <w:r>
+        <w:tab/>
+      </w:r>
+      <w:r>
+        <w:t xml:space="preserve">40,8 </w:t>
+      </w:r>
+      <w:r>
+        <w:t>Tonnen</w:t>
+      </w:r>
+    </w:p>
+    <w:p>
+      <w:r>
+        <w:t>Panzerung</w:t>
+      </w:r>
+      <w:r>
+        <w:tab/>
+        <w:t>16–100 mm</w:t>
+      </w:r>
+    </w:p>
+    <w:p>
+      <w:r>
+        <w:t>Hauptbewaffnung</w:t>
+      </w:r>
+      <w:r>
+        <w:tab/>
+        <w:t>7,5-cm-KwK 42 L/70</w:t>
+      </w:r>
+    </w:p>
+    <w:p>
+      <w:r>
+        <w:t>Sekundärbewaffnung</w:t>
+      </w:r>
+      <w:r>
+        <w:tab/>
+        <w:t>2 × 7,92-mm-MG 34</w:t>
+      </w:r>
+    </w:p>
+    <w:p>
+      <w:r>
+        <w:t>Höchstgeschwindigkeit</w:t>
+      </w:r>
+      <w:r>
+        <w:tab/>
+        <w:t>46–55 km/h</w:t>
+      </w:r>
+    </w:p>
+    <w:p>
+      <w:r>
+        <w:t>Leistung/Gewicht</w:t>
+      </w:r>
+      <w:r>
+        <w:tab/>
+        <w:t>14,5–15,6 PS/t</w:t>
+      </w:r>
+    </w:p>
+    <w:p>
+      <w:r>
+        <w:t>Reichweite</w:t>
+      </w:r>
+      <w:r>
+        <w:tab/>
+      </w:r>
+      <w:r>
+        <w:tab/>
+      </w:r>
+      <w:r>
+        <w:t>200 km (Straße)</w:t>
+      </w:r>
+    </w:p>
+    <w:p/>
+    <w:p>
+      <w:pPr>
+        <w:rPr>
+          <w:lang w:val="en-GB"/>
+        </w:rPr>
+      </w:pPr>
+      <w:r>
+        <w:rPr>
+          <w:lang w:val="en-GB"/>
+        </w:rPr>
+        <w:t>Penetration:</w:t>
+      </w:r>
+      <w:r>
+        <w:rPr>
+          <w:lang w:val="en-GB"/>
+        </w:rPr>
+        <w:tab/>
+      </w:r>
+      <w:r>
+        <w:rPr>
+          <w:lang w:val="en-GB"/>
+        </w:rPr>
+        <w:tab/>
+        <w:t xml:space="preserve">Firefly </w:t>
+      </w:r>
+      <w:proofErr w:type="spellStart"/>
+      <w:r>
+        <w:rPr>
+          <w:lang w:val="en-GB"/>
+        </w:rPr>
+        <w:t>mit</w:t>
+      </w:r>
+      <w:proofErr w:type="spellEnd"/>
+      <w:r>
+        <w:rPr>
+          <w:lang w:val="en-GB"/>
+        </w:rPr>
+        <w:t xml:space="preserve"> </w:t>
+      </w:r>
+      <w:proofErr w:type="spellStart"/>
+      <w:r>
+        <w:rPr>
+          <w:lang w:val="en-GB"/>
+        </w:rPr>
+        <w:t>Panzergranate</w:t>
+      </w:r>
+      <w:proofErr w:type="spellEnd"/>
+      <w:r>
+        <w:rPr>
+          <w:lang w:val="en-GB"/>
+        </w:rPr>
+        <w:t xml:space="preserve"> 40/42</w:t>
+      </w:r>
+      <w:r>
+        <w:rPr>
+          <w:lang w:val="en-GB"/>
+        </w:rPr>
+        <w:t xml:space="preserve"> ab 2000m</w:t>
+      </w:r>
+    </w:p>
+    <w:p>
+      <w:r>
+        <w:rPr>
+          <w:lang w:val="en-GB"/>
+        </w:rPr>
+        <w:tab/>
+      </w:r>
+      <w:r>
+        <w:rPr>
+          <w:lang w:val="en-GB"/>
+        </w:rPr>
+        <w:tab/>
+      </w:r>
+      <w:r>
+        <w:rPr>
+          <w:lang w:val="en-GB"/>
+        </w:rPr>
+        <w:tab/>
+      </w:r>
+      <w:r>
+        <w:t>T3</w:t>
+      </w:r>
+      <w:r>
+        <w:t xml:space="preserve">5-85 mit </w:t>
+      </w:r>
+      <w:r>
+        <w:t>Panzergranate 40/42</w:t>
+      </w:r>
+      <w:r>
+        <w:t xml:space="preserve"> ab 2000m</w:t>
+      </w:r>
+    </w:p>
+    <w:p>
+      <w:r>
         <w:t xml:space="preserve">Panzerung: </w:t>
       </w:r>
-      <w:hyperlink r:id="rId8" w:history="1">
+      <w:hyperlink r:id="rId9" w:history="1">
         <w:r>
           <w:rPr>
             <w:rStyle w:val="Hyperlink"/>
           </w:rPr>
-          <w:t>https://de.wikipedia.org/wiki/Panzerkampfwagen_V_Panther</w:t>
+          <w:t>https://de.wikipedia.org/wik</w:t>
+        </w:r>
+        <w:r>
+          <w:rPr>
+            <w:rStyle w:val="Hyperlink"/>
+          </w:rPr>
+          <w:t>i</w:t>
+        </w:r>
+        <w:r>
+          <w:rPr>
+            <w:rStyle w:val="Hyperlink"/>
+          </w:rPr>
+          <w:t>/Panzerka</w:t>
+        </w:r>
+        <w:r>
+          <w:rPr>
+            <w:rStyle w:val="Hyperlink"/>
+          </w:rPr>
+          <w:t>m</w:t>
+        </w:r>
+        <w:r>
+          <w:rPr>
+            <w:rStyle w:val="Hyperlink"/>
+          </w:rPr>
+          <w:t>pfwagen_V_Panther</w:t>
         </w:r>
       </w:hyperlink>
       <w:r>
@@ -182,14 +709,43 @@
         <w:t>n</w:t>
       </w:r>
       <w:r>
-        <w:t xml:space="preserve"> Penetration </w:t>
-      </w:r>
-      <w:r>
-        <w:t>https://de.wikipedia.org/wiki/7,5-cm-KwK_42</w:t>
-      </w:r>
-    </w:p>
-    <w:p>
-      <w:hyperlink r:id="rId9" w:history="1">
+        <w:t xml:space="preserve"> </w:t>
+      </w:r>
+      <w:hyperlink r:id="rId10" w:history="1">
+        <w:r>
+          <w:rPr>
+            <w:rStyle w:val="Hyperlink"/>
+          </w:rPr>
+          <w:t>Penetration https:/</w:t>
+        </w:r>
+        <w:r>
+          <w:rPr>
+            <w:rStyle w:val="Hyperlink"/>
+          </w:rPr>
+          <w:t>/</w:t>
+        </w:r>
+        <w:r>
+          <w:rPr>
+            <w:rStyle w:val="Hyperlink"/>
+          </w:rPr>
+          <w:t>de.wikipedia.org/wiki/7,</w:t>
+        </w:r>
+        <w:r>
+          <w:rPr>
+            <w:rStyle w:val="Hyperlink"/>
+          </w:rPr>
+          <w:t>5</w:t>
+        </w:r>
+        <w:r>
+          <w:rPr>
+            <w:rStyle w:val="Hyperlink"/>
+          </w:rPr>
+          <w:t>-cm-KwK_42</w:t>
+        </w:r>
+      </w:hyperlink>
+    </w:p>
+    <w:p>
+      <w:hyperlink r:id="rId11" w:history="1">
         <w:r>
           <w:rPr>
             <w:rStyle w:val="Hyperlink"/>
@@ -225,12 +781,36 @@
       <w:r>
         <w:t xml:space="preserve">Panzerung: </w:t>
       </w:r>
-      <w:hyperlink r:id="rId10" w:history="1">
+      <w:hyperlink r:id="rId12" w:history="1">
         <w:r>
           <w:rPr>
             <w:rStyle w:val="Hyperlink"/>
           </w:rPr>
-          <w:t>https://de.wikipedia.org/wiki/T-34</w:t>
+          <w:t>https://de.wikipedia.</w:t>
+        </w:r>
+        <w:r>
+          <w:rPr>
+            <w:rStyle w:val="Hyperlink"/>
+          </w:rPr>
+          <w:t>o</w:t>
+        </w:r>
+        <w:r>
+          <w:rPr>
+            <w:rStyle w:val="Hyperlink"/>
+          </w:rPr>
+          <w:t>rg/wik</w:t>
+        </w:r>
+        <w:r>
+          <w:rPr>
+            <w:rStyle w:val="Hyperlink"/>
+          </w:rPr>
+          <w:t>i</w:t>
+        </w:r>
+        <w:r>
+          <w:rPr>
+            <w:rStyle w:val="Hyperlink"/>
+          </w:rPr>
+          <w:t>/T-34</w:t>
         </w:r>
       </w:hyperlink>
     </w:p>
@@ -238,7 +818,7 @@
       <w:r>
         <w:t xml:space="preserve">Kanonen Penetration: </w:t>
       </w:r>
-      <w:hyperlink r:id="rId11" w:history="1">
+      <w:hyperlink r:id="rId13" w:history="1">
         <w:r>
           <w:rPr>
             <w:rStyle w:val="Hyperlink"/>

</xml_diff>

<commit_message>
added data to t34
</commit_message>
<xml_diff>
--- a/Panzer des 2. Weltkiregs/Recherche.docx
+++ b/Panzer des 2. Weltkiregs/Recherche.docx
@@ -307,6 +307,30 @@
     </w:p>
     <w:p>
       <w:r>
+        <w:t>Panzerung</w:t>
+      </w:r>
+      <w:r>
+        <w:tab/>
+      </w:r>
+      <w:r>
+        <w:tab/>
+        <w:t>bis 89mm</w:t>
+      </w:r>
+    </w:p>
+    <w:p>
+      <w:pPr>
+        <w:rPr>
+          <w:rFonts w:ascii="Arial" w:hAnsi="Arial" w:cs="Arial"/>
+          <w:color w:val="000000"/>
+          <w:sz w:val="18"/>
+          <w:szCs w:val="18"/>
+          <w:shd w:val="clear" w:color="auto" w:fill="F8F9FA"/>
+        </w:rPr>
+      </w:pPr>
+    </w:p>
+    <w:p>
+      <w:r>
+        <w:lastRenderedPageBreak/>
         <w:t>Penetration:</w:t>
       </w:r>
       <w:r>
@@ -331,7 +355,6 @@
     </w:p>
     <w:p>
       <w:r>
-        <w:lastRenderedPageBreak/>
         <w:t xml:space="preserve">Sherman im Vergleich: </w:t>
       </w:r>
       <w:r>
@@ -368,17 +391,17 @@
       </w:r>
     </w:p>
     <w:p>
-      <w:r>
-        <w:t xml:space="preserve">Panzerung: </w:t>
-      </w:r>
       <w:hyperlink r:id="rId7" w:history="1">
         <w:r>
           <w:rPr>
             <w:rStyle w:val="Hyperlink"/>
           </w:rPr>
-          <w:t>https://de.wikipedia.org/wiki/M4_Sherman</w:t>
+          <w:t>https://en.wikipedia.org/wiki/Sherman_Firefly</w:t>
         </w:r>
       </w:hyperlink>
+      <w:r>
+        <w:t xml:space="preserve"> </w:t>
+      </w:r>
       <w:r>
         <w:t xml:space="preserve"> </w:t>
       </w:r>
@@ -523,12 +546,7 @@
     </w:p>
     <w:p>
       <w:r>
-        <w:t>-konnten nicht genug Panzer produziert werden, dass heisst es war nicht sehr wahrscheinlich als Alliierter Panzer F</w:t>
-      </w:r>
-      <w:bookmarkStart w:id="0" w:name="_GoBack"/>
-      <w:bookmarkEnd w:id="0"/>
-      <w:r>
-        <w:t xml:space="preserve">ahrer jemals einem Panther zu begegnen </w:t>
+        <w:t xml:space="preserve">-konnten nicht genug Panzer produziert werden, dass heisst es war nicht sehr wahrscheinlich als Alliierter Panzer Fahrer jemals einem Panther zu begegnen </w:t>
       </w:r>
     </w:p>
     <w:p>
@@ -740,7 +758,19 @@
           <w:rPr>
             <w:rStyle w:val="Hyperlink"/>
           </w:rPr>
-          <w:t>Penetration https://de.wikipedia.org/wiki/7,5-cm-KwK_42</w:t>
+          <w:t>Penetration https://de.wikipedia.org/wik</w:t>
+        </w:r>
+        <w:r>
+          <w:rPr>
+            <w:rStyle w:val="Hyperlink"/>
+          </w:rPr>
+          <w:t>i</w:t>
+        </w:r>
+        <w:r>
+          <w:rPr>
+            <w:rStyle w:val="Hyperlink"/>
+          </w:rPr>
+          <w:t>/7,5-cm-KwK_42</w:t>
         </w:r>
       </w:hyperlink>
     </w:p>
@@ -796,12 +826,293 @@
         <w:t>)</w:t>
       </w:r>
     </w:p>
+    <w:p>
+      <w:r>
+        <w:t xml:space="preserve">Um mit dem neuen Panther und Tiger Panzern mitzuhalten wurde ein Auftrag erteilt eine 85mm Kanone in den T34 einzubauen </w:t>
+      </w:r>
+    </w:p>
+    <w:p>
+      <w:pPr>
+        <w:rPr>
+          <w:b/>
+        </w:rPr>
+      </w:pPr>
+      <w:r>
+        <w:rPr>
+          <w:b/>
+        </w:rPr>
+        <w:t xml:space="preserve">Vorteile </w:t>
+      </w:r>
+    </w:p>
+    <w:p>
+      <w:r>
+        <w:t xml:space="preserve">+ Grosse Reichweite </w:t>
+      </w:r>
+    </w:p>
+    <w:p>
+      <w:r>
+        <w:t xml:space="preserve">+ billig zu produzieren </w:t>
+      </w:r>
+    </w:p>
+    <w:p>
+      <w:r>
+        <w:t xml:space="preserve">+ billig zu entwickeln da T34 als Basis verwendet wurde </w:t>
+      </w:r>
+    </w:p>
+    <w:p>
+      <w:r>
+        <w:t>+leicht</w:t>
+      </w:r>
+    </w:p>
+    <w:p>
+      <w:pPr>
+        <w:rPr>
+          <w:b/>
+        </w:rPr>
+      </w:pPr>
+      <w:r>
+        <w:rPr>
+          <w:b/>
+        </w:rPr>
+        <w:t>Nachteile</w:t>
+      </w:r>
+    </w:p>
+    <w:p>
+      <w:r>
+        <w:t>-kanone kann nicht ganz mithalten mit der Reichweite der Kanone des Tigers und Panthers</w:t>
+      </w:r>
+    </w:p>
     <w:p/>
     <w:p>
-      <w:r>
-        <w:t>Data:</w:t>
-      </w:r>
-    </w:p>
+      <w:bookmarkStart w:id="0" w:name="_GoBack"/>
+      <w:bookmarkEnd w:id="0"/>
+      <w:r>
+        <w:t>Besatzung:</w:t>
+      </w:r>
+      <w:r>
+        <w:tab/>
+        <w:t>5</w:t>
+      </w:r>
+    </w:p>
+    <w:p>
+      <w:r>
+        <w:t>Länge:</w:t>
+      </w:r>
+      <w:r>
+        <w:tab/>
+      </w:r>
+      <w:r>
+        <w:tab/>
+      </w:r>
+      <w:r>
+        <w:t>6</w:t>
+      </w:r>
+      <w:r>
+        <w:t>,</w:t>
+      </w:r>
+      <w:r>
+        <w:t>09</w:t>
+      </w:r>
+      <w:r>
+        <w:t xml:space="preserve"> </w:t>
+      </w:r>
+      <w:r>
+        <w:t>m</w:t>
+      </w:r>
+    </w:p>
+    <w:p>
+      <w:r>
+        <w:t>Breite:</w:t>
+      </w:r>
+      <w:r>
+        <w:tab/>
+      </w:r>
+      <w:r>
+        <w:tab/>
+      </w:r>
+      <w:r>
+        <w:t>3,</w:t>
+      </w:r>
+      <w:r>
+        <w:t>00</w:t>
+      </w:r>
+      <w:r>
+        <w:t xml:space="preserve"> </w:t>
+      </w:r>
+      <w:r>
+        <w:t>m</w:t>
+      </w:r>
+    </w:p>
+    <w:p>
+      <w:r>
+        <w:t>Höhe:</w:t>
+      </w:r>
+      <w:r>
+        <w:tab/>
+      </w:r>
+      <w:r>
+        <w:tab/>
+        <w:t>2,</w:t>
+      </w:r>
+      <w:r>
+        <w:t>65</w:t>
+      </w:r>
+      <w:r>
+        <w:t xml:space="preserve"> m</w:t>
+      </w:r>
+    </w:p>
+    <w:p>
+      <w:r>
+        <w:t>Masse:</w:t>
+      </w:r>
+      <w:r>
+        <w:tab/>
+      </w:r>
+      <w:r>
+        <w:tab/>
+      </w:r>
+      <w:r>
+        <w:t>32</w:t>
+      </w:r>
+      <w:r>
+        <w:t xml:space="preserve"> Tonnen</w:t>
+      </w:r>
+    </w:p>
+    <w:p>
+      <w:r>
+        <w:t>Panzerung</w:t>
+      </w:r>
+      <w:r>
+        <w:tab/>
+      </w:r>
+      <w:r>
+        <w:t>20</w:t>
+      </w:r>
+      <w:r>
+        <w:t>–</w:t>
+      </w:r>
+      <w:r>
+        <w:t>9</w:t>
+      </w:r>
+      <w:r>
+        <w:t>0 mm</w:t>
+      </w:r>
+    </w:p>
+    <w:p>
+      <w:r>
+        <w:t>Hauptbewaffnung</w:t>
+      </w:r>
+      <w:r>
+        <w:tab/>
+      </w:r>
+      <w:r>
+        <w:t>1 × 85-mm-Kanone vom Typ SiS-S-53 mit 56 Schuss</w:t>
+      </w:r>
+    </w:p>
+    <w:p>
+      <w:r>
+        <w:t>Sekundärbewaffnung</w:t>
+      </w:r>
+      <w:r>
+        <w:tab/>
+      </w:r>
+      <w:r>
+        <w:t xml:space="preserve">2 × 7,62-mm-MG </w:t>
+      </w:r>
+      <w:proofErr w:type="spellStart"/>
+      <w:r>
+        <w:t>Degtjarjow</w:t>
+      </w:r>
+      <w:proofErr w:type="spellEnd"/>
+      <w:r>
+        <w:t xml:space="preserve"> DT (1920 Schuss)</w:t>
+      </w:r>
+    </w:p>
+    <w:p>
+      <w:r>
+        <w:t>Höchstgeschwindigkeit</w:t>
+      </w:r>
+      <w:r>
+        <w:tab/>
+        <w:t>55 km/h</w:t>
+      </w:r>
+    </w:p>
+    <w:p>
+      <w:r>
+        <w:t>Leistung/Gewicht</w:t>
+      </w:r>
+      <w:r>
+        <w:tab/>
+        <w:t>15,6 PS/t</w:t>
+      </w:r>
+    </w:p>
+    <w:p>
+      <w:r>
+        <w:t>Reichweite</w:t>
+      </w:r>
+      <w:r>
+        <w:tab/>
+      </w:r>
+      <w:r>
+        <w:tab/>
+      </w:r>
+      <w:r>
+        <w:t>380</w:t>
+      </w:r>
+      <w:r>
+        <w:t xml:space="preserve"> km (Straße)</w:t>
+      </w:r>
+    </w:p>
+    <w:p/>
+    <w:p>
+      <w:r>
+        <w:t>Penetration:</w:t>
+      </w:r>
+      <w:r>
+        <w:tab/>
+      </w:r>
+      <w:r>
+        <w:tab/>
+      </w:r>
+      <w:proofErr w:type="spellStart"/>
+      <w:r>
+        <w:t>Firefly</w:t>
+      </w:r>
+      <w:proofErr w:type="spellEnd"/>
+      <w:r>
+        <w:t xml:space="preserve"> mit </w:t>
+      </w:r>
+      <w:r>
+        <w:t>AP</w:t>
+      </w:r>
+      <w:r>
+        <w:t xml:space="preserve"> ab </w:t>
+      </w:r>
+      <w:r>
+        <w:t>1200 m</w:t>
+      </w:r>
+    </w:p>
+    <w:p>
+      <w:r>
+        <w:tab/>
+      </w:r>
+      <w:r>
+        <w:tab/>
+      </w:r>
+      <w:r>
+        <w:tab/>
+      </w:r>
+      <w:r>
+        <w:t xml:space="preserve">Panther </w:t>
+      </w:r>
+      <w:r>
+        <w:t xml:space="preserve">ab </w:t>
+      </w:r>
+      <w:r>
+        <w:t>1200 m</w:t>
+      </w:r>
+    </w:p>
+    <w:p/>
     <w:p>
       <w:r>
         <w:t xml:space="preserve">Panzerung: </w:t>
@@ -824,7 +1135,31 @@
           <w:rPr>
             <w:rStyle w:val="Hyperlink"/>
           </w:rPr>
-          <w:t>https://en.wikipedia.org/wiki/85_mm_air_defense_gun_M1939_(52-K)</w:t>
+          <w:t>https://en.wikipedia.</w:t>
+        </w:r>
+        <w:r>
+          <w:rPr>
+            <w:rStyle w:val="Hyperlink"/>
+          </w:rPr>
+          <w:t>o</w:t>
+        </w:r>
+        <w:r>
+          <w:rPr>
+            <w:rStyle w:val="Hyperlink"/>
+          </w:rPr>
+          <w:t>rg/wiki</w:t>
+        </w:r>
+        <w:r>
+          <w:rPr>
+            <w:rStyle w:val="Hyperlink"/>
+          </w:rPr>
+          <w:t>/</w:t>
+        </w:r>
+        <w:r>
+          <w:rPr>
+            <w:rStyle w:val="Hyperlink"/>
+          </w:rPr>
+          <w:t>85_mm_air_defense_gun_M1939_(52-K)</w:t>
         </w:r>
       </w:hyperlink>
       <w:r>
@@ -2073,7 +2408,6 @@
   <w:style w:type="character" w:default="1" w:styleId="Absatz-Standardschriftart">
     <w:name w:val="Default Paragraph Font"/>
     <w:uiPriority w:val="1"/>
-    <w:semiHidden/>
     <w:unhideWhenUsed/>
   </w:style>
   <w:style w:type="table" w:default="1" w:styleId="NormaleTabelle">
@@ -2795,7 +3129,7 @@
 </file>
 
 <file path=customXml/itemProps1.xml><?xml version="1.0" encoding="utf-8"?>
-<ds:datastoreItem xmlns:ds="http://schemas.openxmlformats.org/officeDocument/2006/customXml" ds:itemID="{62BA5674-85C0-4659-BDB6-846C97687332}">
+<ds:datastoreItem xmlns:ds="http://schemas.openxmlformats.org/officeDocument/2006/customXml" ds:itemID="{1156E948-A402-4064-B0E4-B779B2118146}">
   <ds:schemaRefs>
     <ds:schemaRef ds:uri="http://schemas.openxmlformats.org/officeDocument/2006/bibliography"/>
   </ds:schemaRefs>

</xml_diff>